<commit_message>
fixes bug where download URL filtering failed when URL didn't have a file extensions due to error in regular expression
</commit_message>
<xml_diff>
--- a/notes/Mini project blog post.docx
+++ b/notes/Mini project blog post.docx
@@ -6,9 +6,6 @@
       <w:pPr>
         <w:pStyle w:val="Normal"/>
         <w:jc w:val="both"/>
-        <w:rPr>
-          <w:rFonts w:ascii="Times New Roman" w:hAnsi="Times New Roman" w:cs="Times New Roman"/>
-        </w:rPr>
       </w:pPr>
       <w:r>
         <w:rPr>
@@ -30,18 +27,23 @@
         <w:rPr>
           <w:rFonts w:cs="Times New Roman" w:ascii="Times New Roman" w:hAnsi="Times New Roman"/>
         </w:rPr>
-        <w:t xml:space="preserve"> we attempt to address the question of the function of the conductus, a corpus of almost 900 thirteenth-century Latin poems variably set to monophonic and polyphonic music. As a matter of fact, this repertory does not seem to have a clear place in the medieval liturgy and, although the themes are mostly devotional, the texts set to music cover a wide range of topics. The known manuscript sources of the conductus (i.e. musical and/or poetical thoroughly organised collections) do not provide much information about the significance and scope of the genre.</w:t>
-      </w:r>
-      <w:r/>
-    </w:p>
-    <w:p>
-      <w:pPr>
-        <w:pStyle w:val="Normal"/>
-        <w:jc w:val="both"/>
-        <w:rPr>
+        <w:t xml:space="preserve"> we attempt to address the question of the function of the conductus, a corpus of almost 900 thirteenth-century Latin poems variably set to monophonic and polyphonic music. As a matter of fact, this repertory does not seem to have a clear place in the medieval liturgy and, although the themes are mostly devotional, the texts set to music cover a wide range of topics. The known manuscript sources of the conductus (i.e. organised collections of music and poetry) do not provide much information about the significance and scope of the genre.</w:t>
+      </w:r>
+      <w:r/>
+    </w:p>
+    <w:p>
+      <w:pPr>
+        <w:pStyle w:val="Normal"/>
+        <w:jc w:val="both"/>
+        <w:rPr>
+          <w:sz w:val="24"/>
           <w:i/>
+          <w:sz w:val="24"/>
           <w:i/>
-          <w:rFonts w:ascii="Times New Roman" w:hAnsi="Times New Roman" w:cs="Times New Roman"/>
+          <w:szCs w:val="24"/>
+          <w:rFonts w:ascii="Times New Roman" w:hAnsi="Times New Roman" w:eastAsia="ＭＳ 明朝" w:cs="Times New Roman" w:eastAsiaTheme="minorEastAsia"/>
+          <w:color w:val="00000A"/>
+          <w:lang w:val="en-GB" w:eastAsia="en-US" w:bidi="ar-SA"/>
         </w:rPr>
       </w:pPr>
       <w:r>
@@ -56,9 +58,6 @@
       <w:pPr>
         <w:pStyle w:val="Normal"/>
         <w:jc w:val="both"/>
-        <w:rPr>
-          <w:rFonts w:ascii="Times New Roman" w:hAnsi="Times New Roman" w:cs="Times New Roman"/>
-        </w:rPr>
       </w:pPr>
       <w:r>
         <w:rPr>
@@ -87,7 +86,7 @@
         <w:rPr>
           <w:rFonts w:cs="Times New Roman" w:ascii="Times New Roman" w:hAnsi="Times New Roman"/>
         </w:rPr>
-        <w:t xml:space="preserve">research project has detected the presence of conductus text within rather unconventional sources: the poem ‘Naturas Deus regulis’, for instance, is mentioned in the twelfth-century chronicles of the Benedictine abbey in Abingdon, as part of a description of the miraculous expulsion of the Danes from the abbey’s monastic refectory in the late 860s. This accidental discovery was made by manual searches of text portions on the World Wide Web. This fascinating discovery prompted a series of research questions: how many other conducti do appear in unconventional contexts? How does this contribute to our present understanding of the function of the conductus? And most importantly, can we develop a digital tool that, basing on the digital edition of the 900 poems available on the </w:t>
+        <w:t xml:space="preserve">research project has detected the presence of conductus text within rather unconventional sources: the poem ‘Naturas Deus regulis’, for instance, is mentioned in the twelfth-century chronicles of the Benedictine abbey in Abingdon, as part of a description of the miraculous expulsion of the Danes from the abbey’s monastic refectory in the late 860s. This accidental discovery was made by manual searches of text portions on the World Wide Web and prompted a series of research questions: how many other conducti appear in unconventional contexts? How does this contribute to our present understanding of the function of the conductus? And most importantly, can we develop a digital tool that, based on the digital edition of the 900 poems available on the </w:t>
       </w:r>
       <w:r>
         <w:fldChar w:fldCharType="begin"/>
@@ -129,8 +128,13 @@
         <w:pStyle w:val="Normal"/>
         <w:jc w:val="both"/>
         <w:rPr>
+          <w:sz w:val="24"/>
           <w:shd w:fill="FFFF00" w:val="clear"/>
-          <w:rFonts w:ascii="Times New Roman" w:hAnsi="Times New Roman" w:cs="Times New Roman"/>
+          <w:sz w:val="24"/>
+          <w:szCs w:val="24"/>
+          <w:rFonts w:ascii="Times New Roman" w:hAnsi="Times New Roman" w:eastAsia="ＭＳ 明朝" w:cs="Times New Roman" w:eastAsiaTheme="minorEastAsia"/>
+          <w:color w:val="00000A"/>
+          <w:lang w:val="en-GB" w:eastAsia="en-US" w:bidi="ar-SA"/>
         </w:rPr>
       </w:pPr>
       <w:r>
@@ -145,24 +149,26 @@
       <w:pPr>
         <w:pStyle w:val="Normal"/>
         <w:jc w:val="both"/>
-        <w:rPr>
-          <w:rFonts w:ascii="Times New Roman" w:hAnsi="Times New Roman" w:cs="Times New Roman"/>
-        </w:rPr>
-      </w:pPr>
-      <w:r>
-        <w:rPr>
-          <w:rFonts w:cs="Times New Roman" w:ascii="Times New Roman" w:hAnsi="Times New Roman"/>
-        </w:rPr>
-        <w:t>This is where Kieran White entered the picture. After a long talk in Southampton and extensive email exchange between Kieran, Mark, and myself, Kieran developed an HTML report that did the job for us. In order to index and search Latin documents, Kieran depended essentially on Lucene and the Latin stemmer Stempel. Through these tools, he then tokenised and stemmed a JSON export of the whole conductus poetry collection. The search engine queries were performed on the basis of trigrams of stemmed terms (more than 65,000 in total). A trigram comprises three terms, each drawn from its stem group: this in order to consider variability in declension, conjugations, etc. For instance, the trigram ‘mundi+pro+salute’ from ‘Ad cultum tue laudis’, takes into account the following relevant stem groups:</w:t>
-      </w:r>
-      <w:r/>
-    </w:p>
-    <w:p>
-      <w:pPr>
-        <w:pStyle w:val="Normal"/>
-        <w:jc w:val="both"/>
-        <w:rPr>
-          <w:rFonts w:ascii="Times New Roman" w:hAnsi="Times New Roman" w:cs="Times New Roman"/>
+      </w:pPr>
+      <w:r>
+        <w:rPr>
+          <w:rFonts w:cs="Times New Roman" w:ascii="Times New Roman" w:hAnsi="Times New Roman"/>
+        </w:rPr>
+        <w:t>This is where Kieran White entered the picture. After a long talk in Southampton and extensive email exchange between Kieran, Mark, and me, Kieran developed a HTML report that did the job for us. In order to index and search Latin documents, Kieran depended essentially on Lucene and the universal stemmer Stempel. With these tools, he then tokenised and stemmed a JSON export of the whole conductus poetry collection. More than 65,000 search engine queries were generated. Each query corresponded to a trigram of stemmed terms in the Conductus and was composed of multiple morphological variations of the trigam. In this way documents containing various inflections of the terms were included in the list of returned results. For instance, the trigram ‘mundi+pro+salute’ from ‘Ad cultum tue laudis’ was associated with a query seeking all phrases that could be generated from the following three groups of terms:</w:t>
+      </w:r>
+      <w:r/>
+    </w:p>
+    <w:p>
+      <w:pPr>
+        <w:pStyle w:val="Normal"/>
+        <w:jc w:val="both"/>
+        <w:rPr>
+          <w:sz w:val="24"/>
+          <w:sz w:val="24"/>
+          <w:szCs w:val="24"/>
+          <w:rFonts w:ascii="Times New Roman" w:hAnsi="Times New Roman" w:eastAsia="ＭＳ 明朝" w:cs="Times New Roman" w:eastAsiaTheme="minorEastAsia"/>
+          <w:color w:val="00000A"/>
+          <w:lang w:val="en-GB" w:eastAsia="en-US" w:bidi="ar-SA"/>
         </w:rPr>
       </w:pPr>
       <w:r>
@@ -201,38 +207,112 @@
         <w:pStyle w:val="Normal"/>
         <w:jc w:val="both"/>
         <w:rPr>
-          <w:rFonts w:ascii="Times New Roman" w:hAnsi="Times New Roman" w:cs="Times New Roman"/>
-        </w:rPr>
-      </w:pPr>
-      <w:r>
-        <w:rPr>
-          <w:rFonts w:cs="Times New Roman" w:ascii="Times New Roman" w:hAnsi="Times New Roman"/>
-        </w:rPr>
-      </w:r>
-      <w:r/>
-    </w:p>
-    <w:p>
-      <w:pPr>
-        <w:pStyle w:val="Normal"/>
-        <w:jc w:val="both"/>
-        <w:rPr>
-          <w:rFonts w:ascii="Times New Roman" w:hAnsi="Times New Roman" w:cs="Times New Roman"/>
-        </w:rPr>
-      </w:pPr>
-      <w:r>
-        <w:rPr>
-          <w:rFonts w:cs="Times New Roman" w:ascii="Times New Roman" w:hAnsi="Times New Roman"/>
-        </w:rPr>
-        <w:t>This enables the report to identify not only identical concordances but also possible variations of a given trigram, considerably limiting the possibility of miss relevant data. In order al to filter out certain known URLs (such as, of course, the CPI database itself!), I provided Kieran with a blacklist of sites that were not to be included in the automated searches. The queries submitted to Bing were downloaded, indexed, and also extracted as text, in order to avoid missing them in case those documents were removed from the Web. Obviously, lines containing a single word were not considered sufficiently discriminatory. Therefore for these lines two phrases were generated, one where the single word line was appended to its preceding line and the other where it prefixed its succeeding line. These two phrases then comprised a single query. The final HTML report provides full text editions of the 900 conductus poems, and all lines in each poem links to a matching list of results (textual excerpts that identify concordances are highlighted).</w:t>
-      </w:r>
-      <w:r/>
-    </w:p>
-    <w:p>
-      <w:pPr>
-        <w:pStyle w:val="Normal"/>
-        <w:jc w:val="both"/>
-        <w:rPr>
-          <w:rFonts w:ascii="Times New Roman" w:hAnsi="Times New Roman" w:cs="Times New Roman"/>
+          <w:sz w:val="24"/>
+          <w:sz w:val="24"/>
+          <w:szCs w:val="24"/>
+          <w:rFonts w:ascii="Times New Roman" w:hAnsi="Times New Roman" w:eastAsia="ＭＳ 明朝" w:cs="Times New Roman" w:eastAsiaTheme="minorEastAsia"/>
+          <w:color w:val="00000A"/>
+          <w:lang w:val="en-GB" w:eastAsia="en-US" w:bidi="ar-SA"/>
+        </w:rPr>
+      </w:pPr>
+      <w:r>
+        <w:rPr>
+          <w:rFonts w:cs="Times New Roman" w:ascii="Times New Roman" w:hAnsi="Times New Roman"/>
+        </w:rPr>
+      </w:r>
+      <w:r/>
+    </w:p>
+    <w:p>
+      <w:pPr>
+        <w:pStyle w:val="Normal"/>
+        <w:jc w:val="both"/>
+      </w:pPr>
+      <w:r>
+        <w:rPr>
+          <w:rFonts w:cs="Times New Roman" w:ascii="Times New Roman" w:hAnsi="Times New Roman"/>
+        </w:rPr>
+        <w:t xml:space="preserve">This enables the report to identify not only identical concordances but also possible variations of a given trigram, considerably limiting the possibility of missing out on relevant data. In order to filter out certain known URLs (such as, of course, the CPI database itself!), I provided Kieran with a blacklist of sites that were not to be included in the automated searches. </w:t>
+      </w:r>
+      <w:r>
+        <w:rPr>
+          <w:rFonts w:cs="Times New Roman" w:ascii="Times New Roman" w:hAnsi="Times New Roman"/>
+        </w:rPr>
+        <w:t>Q</w:t>
+      </w:r>
+      <w:r>
+        <w:rPr>
+          <w:rFonts w:cs="Times New Roman" w:ascii="Times New Roman" w:hAnsi="Times New Roman"/>
+        </w:rPr>
+        <w:t xml:space="preserve">ueries </w:t>
+      </w:r>
+      <w:r>
+        <w:rPr>
+          <w:rFonts w:cs="Times New Roman" w:ascii="Times New Roman" w:hAnsi="Times New Roman"/>
+        </w:rPr>
+        <w:t>generated as described</w:t>
+      </w:r>
+      <w:r>
+        <w:rPr>
+          <w:rFonts w:cs="Times New Roman" w:ascii="Times New Roman" w:hAnsi="Times New Roman"/>
+        </w:rPr>
+        <w:t xml:space="preserve"> </w:t>
+      </w:r>
+      <w:r>
+        <w:rPr>
+          <w:rFonts w:cs="Times New Roman" w:ascii="Times New Roman" w:hAnsi="Times New Roman"/>
+        </w:rPr>
+        <w:t xml:space="preserve">above </w:t>
+      </w:r>
+      <w:r>
+        <w:rPr>
+          <w:rFonts w:cs="Times New Roman" w:ascii="Times New Roman" w:hAnsi="Times New Roman"/>
+        </w:rPr>
+        <w:t xml:space="preserve">were submitted to Bing and relevant documents were downloaded and indexed. Plain text versions of the documents were also saved in case the originals were removed from the Web. </w:t>
+      </w:r>
+      <w:r/>
+    </w:p>
+    <w:p>
+      <w:pPr>
+        <w:pStyle w:val="Normal"/>
+        <w:jc w:val="both"/>
+        <w:rPr>
+          <w:sz w:val="24"/>
+          <w:sz w:val="24"/>
+          <w:szCs w:val="24"/>
+          <w:rFonts w:ascii="Cambria" w:hAnsi="Cambria" w:eastAsia="ＭＳ 明朝" w:cs="" w:asciiTheme="minorHAnsi" w:cstheme="minorBidi" w:eastAsiaTheme="minorEastAsia" w:hAnsiTheme="minorHAnsi"/>
+          <w:color w:val="00000A"/>
+          <w:lang w:val="en-GB" w:eastAsia="en-US" w:bidi="ar-SA"/>
+        </w:rPr>
+      </w:pPr>
+      <w:r>
+        <w:rPr/>
+      </w:r>
+      <w:r/>
+    </w:p>
+    <w:p>
+      <w:pPr>
+        <w:pStyle w:val="Normal"/>
+        <w:jc w:val="both"/>
+      </w:pPr>
+      <w:r>
+        <w:rPr>
+          <w:rFonts w:cs="Times New Roman" w:ascii="Times New Roman" w:hAnsi="Times New Roman"/>
+        </w:rPr>
+        <w:t xml:space="preserve">The final HTML report provides full text editions of the 900 conductus poems, and all lines in each poem link to a matching list of results (textual excerpts that identify concordances are highlighted). Obviously, lines containing a single word were not considered sufficiently discriminatory. Therefore for these lines two phrases were generated, one where the single word line was appended to its preceding line and the other where it prefixed its succeeding line. These two phrases then comprised a single query. </w:t>
+      </w:r>
+      <w:r/>
+    </w:p>
+    <w:p>
+      <w:pPr>
+        <w:pStyle w:val="Normal"/>
+        <w:jc w:val="both"/>
+        <w:rPr>
+          <w:sz w:val="24"/>
+          <w:sz w:val="24"/>
+          <w:szCs w:val="24"/>
+          <w:rFonts w:ascii="Times New Roman" w:hAnsi="Times New Roman" w:eastAsia="ＭＳ 明朝" w:cs="Times New Roman" w:eastAsiaTheme="minorEastAsia"/>
+          <w:color w:val="00000A"/>
+          <w:lang w:val="en-GB" w:eastAsia="en-US" w:bidi="ar-SA"/>
         </w:rPr>
       </w:pPr>
       <w:r>
@@ -293,6 +373,26 @@
         <w:pStyle w:val="Normal"/>
         <w:jc w:val="both"/>
         <w:rPr>
+          <w:sz w:val="24"/>
+          <w:sz w:val="24"/>
+          <w:szCs w:val="24"/>
+          <w:rFonts w:ascii="Times New Roman" w:hAnsi="Times New Roman" w:eastAsia="ＭＳ 明朝" w:cs="Times New Roman" w:eastAsiaTheme="minorEastAsia"/>
+          <w:color w:val="00000A"/>
+          <w:lang w:val="en-GB" w:eastAsia="en-US" w:bidi="ar-SA"/>
+        </w:rPr>
+      </w:pPr>
+      <w:r>
+        <w:rPr>
+          <w:rFonts w:cs="Times New Roman" w:ascii="Times New Roman" w:hAnsi="Times New Roman"/>
+        </w:rPr>
+      </w:r>
+      <w:r/>
+    </w:p>
+    <w:p>
+      <w:pPr>
+        <w:pStyle w:val="Normal"/>
+        <w:jc w:val="both"/>
+        <w:rPr>
           <w:rFonts w:ascii="Times New Roman" w:hAnsi="Times New Roman" w:cs="Times New Roman"/>
         </w:rPr>
       </w:pPr>
@@ -300,21 +400,6 @@
         <w:rPr>
           <w:rFonts w:cs="Times New Roman" w:ascii="Times New Roman" w:hAnsi="Times New Roman"/>
         </w:rPr>
-      </w:r>
-      <w:r/>
-    </w:p>
-    <w:p>
-      <w:pPr>
-        <w:pStyle w:val="Normal"/>
-        <w:jc w:val="both"/>
-        <w:rPr>
-          <w:rFonts w:ascii="Times New Roman" w:hAnsi="Times New Roman" w:cs="Times New Roman"/>
-        </w:rPr>
-      </w:pPr>
-      <w:r>
-        <w:rPr>
-          <w:rFonts w:cs="Times New Roman" w:ascii="Times New Roman" w:hAnsi="Times New Roman"/>
-        </w:rPr>
         <w:t>Dr Gregorio Bevilacqua</w:t>
       </w:r>
       <w:r/>
@@ -322,7 +407,6 @@
     <w:p>
       <w:pPr>
         <w:pStyle w:val="Normal"/>
-        <w:rPr/>
       </w:pPr>
       <w:r>
         <w:rPr/>
@@ -348,7 +432,6 @@
     <w:rPrDefault>
       <w:rPr>
         <w:rFonts w:ascii="Cambria" w:hAnsi="Cambria" w:eastAsia="ＭＳ 明朝" w:cs="" w:asciiTheme="minorHAnsi" w:cstheme="minorBidi" w:eastAsiaTheme="minorEastAsia" w:hAnsiTheme="minorHAnsi"/>
-        <w:sz w:val="24"/>
         <w:szCs w:val="24"/>
         <w:lang w:val="en-GB" w:eastAsia="en-US" w:bidi="ar-SA"/>
       </w:rPr>
@@ -507,7 +590,7 @@
     </w:pPr>
     <w:rPr>
       <w:rFonts w:ascii="Cambria" w:hAnsi="Cambria" w:eastAsia="ＭＳ 明朝" w:cs="" w:asciiTheme="minorHAnsi" w:cstheme="minorBidi" w:eastAsiaTheme="minorEastAsia" w:hAnsiTheme="minorHAnsi"/>
-      <w:color w:val="auto"/>
+      <w:color w:val="00000A"/>
       <w:sz w:val="24"/>
       <w:szCs w:val="24"/>
       <w:lang w:val="en-GB" w:eastAsia="en-US" w:bidi="ar-SA"/>

</xml_diff>